<commit_message>
checkpoint finalizado e revisado
</commit_message>
<xml_diff>
--- a/CheckpointI/POO Checkpoint I.docx
+++ b/CheckpointI/POO Checkpoint I.docx
@@ -60,29 +60,33 @@
         <w:t xml:space="preserve"> nome, gênero musical, cantor</w:t>
       </w:r>
       <w:r>
-        <w:t xml:space="preserve">, tempo de duração além da </w:t>
-      </w:r>
-      <w:r>
-        <w:t xml:space="preserve">nota (de </w:t>
-      </w:r>
-      <w:proofErr w:type="gramStart"/>
-      <w:r>
-        <w:t>0</w:t>
-      </w:r>
-      <w:r>
-        <w:t xml:space="preserve">.0 </w:t>
-      </w:r>
-      <w:r>
-        <w:t xml:space="preserve"> a</w:t>
-      </w:r>
-      <w:proofErr w:type="gramEnd"/>
-      <w:r>
-        <w:t xml:space="preserve"> 5</w:t>
+        <w:t xml:space="preserve">, </w:t>
+      </w:r>
+      <w:r>
+        <w:t xml:space="preserve">tempo (de duração da música) </w:t>
+      </w:r>
+      <w:r>
+        <w:t xml:space="preserve">além da </w:t>
+      </w:r>
+      <w:r>
+        <w:t>nota (de 0</w:t>
       </w:r>
       <w:r>
         <w:t>.0</w:t>
       </w:r>
       <w:r>
+        <w:t xml:space="preserve"> </w:t>
+      </w:r>
+      <w:r>
+        <w:t xml:space="preserve">a </w:t>
+      </w:r>
+      <w:r>
+        <w:t>10</w:t>
+      </w:r>
+      <w:r>
+        <w:t>.0</w:t>
+      </w:r>
+      <w:r>
         <w:t>)</w:t>
       </w:r>
       <w:r>
@@ -134,19 +138,22 @@
         <w:t xml:space="preserve"> quantidade de faixas</w:t>
       </w:r>
       <w:r>
-        <w:t xml:space="preserve"> e cantor, além de poder exibir esses dados </w:t>
-      </w:r>
-      <w:r>
-        <w:t xml:space="preserve">buscando </w:t>
-      </w:r>
-      <w:r>
-        <w:t>através de um id</w:t>
+        <w:t xml:space="preserve"> e cantor, além de poder exibir esses dados</w:t>
+      </w:r>
+      <w:r>
+        <w:t xml:space="preserve"> através de um método</w:t>
       </w:r>
       <w:r>
         <w:t xml:space="preserve">. E por fim haverá </w:t>
       </w:r>
       <w:r>
-        <w:t>a classe filme que terá nome, ano de lançamento, gênero e uma música que toca nesse filme e poderá ser encontrada buscando pelo nome do filme.</w:t>
+        <w:t xml:space="preserve">a classe filme que terá nome, ano de lançamento, gênero e uma música que toca nesse filme e poderá ser encontrada </w:t>
+      </w:r>
+      <w:r>
+        <w:t>através do objeto filme</w:t>
+      </w:r>
+      <w:r>
+        <w:t>.</w:t>
       </w:r>
     </w:p>
     <w:p/>

</xml_diff>